<commit_message>
Convert files to pdf for submission
</commit_message>
<xml_diff>
--- a/v4-submission/AntiPestoParty-Assignment2-ContributionForm.docx
+++ b/v4-submission/AntiPestoParty-Assignment2-ContributionForm.docx
@@ -1884,6 +1884,34 @@
     <w:p>
       <w:pPr>
         <w:spacing w:after="0"/>
+        <w:jc w:val="both"/>
+        <w:textAlignment w:val="baseline"/>
+        <w:rPr>
+          <w:rFonts w:ascii="Segoe UI" w:eastAsia="Times New Roman" w:hAnsi="Segoe UI" w:cs="Segoe UI"/>
+          <w:color w:val="306785" w:themeColor="accent1" w:themeShade="BF"/>
+          <w:sz w:val="18"/>
+          <w:szCs w:val="18"/>
+          <w:lang w:eastAsia="en-AU"/>
+        </w:rPr>
+      </w:pPr>
+    </w:p>
+    <w:p>
+      <w:pPr>
+        <w:spacing w:after="0"/>
+        <w:jc w:val="both"/>
+        <w:textAlignment w:val="baseline"/>
+        <w:rPr>
+          <w:rFonts w:ascii="Segoe UI" w:eastAsia="Times New Roman" w:hAnsi="Segoe UI" w:cs="Segoe UI"/>
+          <w:color w:val="306785" w:themeColor="accent1" w:themeShade="BF"/>
+          <w:sz w:val="18"/>
+          <w:szCs w:val="18"/>
+          <w:lang w:eastAsia="en-AU"/>
+        </w:rPr>
+      </w:pPr>
+    </w:p>
+    <w:p>
+      <w:pPr>
+        <w:spacing w:after="0"/>
         <w:textAlignment w:val="baseline"/>
         <w:rPr>
           <w:rFonts w:ascii="Segoe UI" w:eastAsia="Times New Roman" w:hAnsi="Segoe UI" w:cs="Segoe UI"/>
@@ -1903,6 +1931,7 @@
           <w:szCs w:val="24"/>
           <w:lang w:eastAsia="en-AU"/>
         </w:rPr>
+        <w:lastRenderedPageBreak/>
         <w:t>Signatures</w:t>
       </w:r>
     </w:p>
@@ -1936,7 +1965,6 @@
           <w:szCs w:val="24"/>
           <w:lang w:eastAsia="en-AU"/>
         </w:rPr>
-        <w:lastRenderedPageBreak/>
         <w:t xml:space="preserve">Member 1 Signature: </w:t>
       </w:r>
       <w:r>

</xml_diff>

<commit_message>
Order references alphabetically and fix title of contribution form
</commit_message>
<xml_diff>
--- a/v4-submission/AntiPestoParty-Assignment2-ContributionForm.docx
+++ b/v4-submission/AntiPestoParty-Assignment2-ContributionForm.docx
@@ -127,28 +127,28 @@
                 <w:rFonts w:ascii="Arial" w:eastAsia="Times New Roman" w:hAnsi="Arial" w:cs="Arial"/>
                 <w:lang w:eastAsia="en-AU"/>
               </w:rPr>
-              <w:t xml:space="preserve">Assignment 1: </w:t>
-            </w:r>
-            <w:r>
-              <w:rPr>
-                <w:rFonts w:ascii="Arial" w:eastAsia="Times New Roman" w:hAnsi="Arial" w:cs="Arial"/>
-                <w:lang w:eastAsia="en-AU"/>
-              </w:rPr>
-              <w:t>Project </w:t>
-            </w:r>
-            <w:r>
-              <w:rPr>
-                <w:rFonts w:ascii="Arial" w:eastAsia="Times New Roman" w:hAnsi="Arial" w:cs="Arial"/>
-                <w:lang w:eastAsia="en-AU"/>
-              </w:rPr>
-              <w:t>Pla</w:t>
-            </w:r>
-            <w:r>
-              <w:rPr>
-                <w:rFonts w:ascii="Arial" w:eastAsia="Times New Roman" w:hAnsi="Arial" w:cs="Arial"/>
-                <w:lang w:eastAsia="en-AU"/>
-              </w:rPr>
-              <w:t>n</w:t>
+              <w:t xml:space="preserve">Assignment </w:t>
+            </w:r>
+            <w:r>
+              <w:rPr>
+                <w:rFonts w:ascii="Arial" w:eastAsia="Times New Roman" w:hAnsi="Arial" w:cs="Arial"/>
+                <w:lang w:eastAsia="en-AU"/>
+              </w:rPr>
+              <w:t>2</w:t>
+            </w:r>
+            <w:r>
+              <w:rPr>
+                <w:rFonts w:ascii="Arial" w:eastAsia="Times New Roman" w:hAnsi="Arial" w:cs="Arial"/>
+                <w:lang w:eastAsia="en-AU"/>
+              </w:rPr>
+              <w:t xml:space="preserve">: </w:t>
+            </w:r>
+            <w:r>
+              <w:rPr>
+                <w:rFonts w:ascii="Arial" w:eastAsia="Times New Roman" w:hAnsi="Arial" w:cs="Arial"/>
+                <w:lang w:eastAsia="en-AU"/>
+              </w:rPr>
+              <w:t>Machine Learning</w:t>
             </w:r>
           </w:p>
         </w:tc>

</xml_diff>